<commit_message>
NMDS done plus final summary
</commit_message>
<xml_diff>
--- a/practical_5.docx
+++ b/practical_5.docx
@@ -2262,9 +2262,9 @@
       <w:pPr>
         <w:pStyle w:val="Heading2"/>
       </w:pPr>
-      <w:bookmarkStart w:id="31" w:name="visual-your-pca-results"/>
-      <w:r>
-        <w:t xml:space="preserve">1.2 Visual your PCA results</w:t>
+      <w:bookmarkStart w:id="31" w:name="visualise-your-pca-results"/>
+      <w:r>
+        <w:t xml:space="preserve">1.2 Visualise your PCA results</w:t>
       </w:r>
       <w:bookmarkEnd w:id="31"/>
     </w:p>
@@ -3116,7 +3116,7 @@
         <w:pStyle w:val="BodyText"/>
       </w:pPr>
       <w:r>
-        <w:t xml:space="preserve">displayed in the Console</w:t>
+        <w:t xml:space="preserve">displayed in the Console:</w:t>
       </w:r>
     </w:p>
     <w:p>
@@ -4897,13 +4897,23 @@
     </w:p>
     <w:p>
       <w:pPr>
+        <w:pStyle w:val="Heading1"/>
+      </w:pPr>
+      <w:bookmarkStart w:id="45" w:name="non-metric-multidimensional-scaling"/>
+      <w:r>
+        <w:t xml:space="preserve">3. Non-metric Multidimensional Scaling</w:t>
+      </w:r>
+      <w:bookmarkEnd w:id="45"/>
+    </w:p>
+    <w:p>
+      <w:pPr>
         <w:pStyle w:val="Heading2"/>
       </w:pPr>
-      <w:bookmarkStart w:id="45" w:name="non-metric-multidimensional-scaling"/>
-      <w:r>
-        <w:t xml:space="preserve">Non-metric Multidimensional Scaling</w:t>
-      </w:r>
-      <w:bookmarkEnd w:id="45"/>
+      <w:bookmarkStart w:id="46" w:name="nmds-background-and-analysis"/>
+      <w:r>
+        <w:t xml:space="preserve">3.1 NMDS background and analysis</w:t>
+      </w:r>
+      <w:bookmarkEnd w:id="46"/>
     </w:p>
     <w:p>
       <w:pPr>
@@ -5057,16 +5067,70 @@
         <w:rPr>
           <w:rStyle w:val="VerbatimChar"/>
         </w:rPr>
-        <w:t xml:space="preserve">## Run 1 stress 0.1192685 </w:t>
-      </w:r>
-      <w:r>
-        <w:br/>
-      </w:r>
-      <w:r>
-        <w:rPr>
-          <w:rStyle w:val="VerbatimChar"/>
-        </w:rPr>
-        <w:t xml:space="preserve">## ... Procrustes: rmse 0.0004868097  max resid 0.001498621 </w:t>
+        <w:t xml:space="preserve">## Run 1 stress 0.1812941 </w:t>
+      </w:r>
+      <w:r>
+        <w:br/>
+      </w:r>
+      <w:r>
+        <w:rPr>
+          <w:rStyle w:val="VerbatimChar"/>
+        </w:rPr>
+        <w:t xml:space="preserve">## Run 2 stress 0.1812932 </w:t>
+      </w:r>
+      <w:r>
+        <w:br/>
+      </w:r>
+      <w:r>
+        <w:rPr>
+          <w:rStyle w:val="VerbatimChar"/>
+        </w:rPr>
+        <w:t xml:space="preserve">## Run 3 stress 0.1183186 </w:t>
+      </w:r>
+      <w:r>
+        <w:br/>
+      </w:r>
+      <w:r>
+        <w:rPr>
+          <w:rStyle w:val="VerbatimChar"/>
+        </w:rPr>
+        <w:t xml:space="preserve">## ... New best solution</w:t>
+      </w:r>
+      <w:r>
+        <w:br/>
+      </w:r>
+      <w:r>
+        <w:rPr>
+          <w:rStyle w:val="VerbatimChar"/>
+        </w:rPr>
+        <w:t xml:space="preserve">## ... Procrustes: rmse 0.0202745  max resid 0.06497413 </w:t>
+      </w:r>
+      <w:r>
+        <w:br/>
+      </w:r>
+      <w:r>
+        <w:rPr>
+          <w:rStyle w:val="VerbatimChar"/>
+        </w:rPr>
+        <w:t xml:space="preserve">## Run 4 stress 0.1183186 </w:t>
+      </w:r>
+      <w:r>
+        <w:br/>
+      </w:r>
+      <w:r>
+        <w:rPr>
+          <w:rStyle w:val="VerbatimChar"/>
+        </w:rPr>
+        <w:t xml:space="preserve">## ... New best solution</w:t>
+      </w:r>
+      <w:r>
+        <w:br/>
+      </w:r>
+      <w:r>
+        <w:rPr>
+          <w:rStyle w:val="VerbatimChar"/>
+        </w:rPr>
+        <w:t xml:space="preserve">## ... Procrustes: rmse 4.957306e-05  max resid 0.0001590988 </w:t>
       </w:r>
       <w:r>
         <w:br/>
@@ -5084,16 +5148,34 @@
         <w:rPr>
           <w:rStyle w:val="VerbatimChar"/>
         </w:rPr>
-        <w:t xml:space="preserve">## Run 2 stress 0.119269 </w:t>
-      </w:r>
-      <w:r>
-        <w:br/>
-      </w:r>
-      <w:r>
-        <w:rPr>
-          <w:rStyle w:val="VerbatimChar"/>
-        </w:rPr>
-        <w:t xml:space="preserve">## ... Procrustes: rmse 0.0005267097  max resid 0.0015965 </w:t>
+        <w:t xml:space="preserve">## Run 5 stress 0.1192685 </w:t>
+      </w:r>
+      <w:r>
+        <w:br/>
+      </w:r>
+      <w:r>
+        <w:rPr>
+          <w:rStyle w:val="VerbatimChar"/>
+        </w:rPr>
+        <w:t xml:space="preserve">## Run 6 stress 0.1808911 </w:t>
+      </w:r>
+      <w:r>
+        <w:br/>
+      </w:r>
+      <w:r>
+        <w:rPr>
+          <w:rStyle w:val="VerbatimChar"/>
+        </w:rPr>
+        <w:t xml:space="preserve">## Run 7 stress 0.1183186 </w:t>
+      </w:r>
+      <w:r>
+        <w:br/>
+      </w:r>
+      <w:r>
+        <w:rPr>
+          <w:rStyle w:val="VerbatimChar"/>
+        </w:rPr>
+        <w:t xml:space="preserve">## ... Procrustes: rmse 1.312527e-05  max resid 4.197191e-05 </w:t>
       </w:r>
       <w:r>
         <w:br/>
@@ -5111,16 +5193,79 @@
         <w:rPr>
           <w:rStyle w:val="VerbatimChar"/>
         </w:rPr>
-        <w:t xml:space="preserve">## Run 3 stress 0.1192679 </w:t>
-      </w:r>
-      <w:r>
-        <w:br/>
-      </w:r>
-      <w:r>
-        <w:rPr>
-          <w:rStyle w:val="VerbatimChar"/>
-        </w:rPr>
-        <w:t xml:space="preserve">## ... Procrustes: rmse 0.0001668938  max resid 0.0005129338 </w:t>
+        <w:t xml:space="preserve">## Run 8 stress 0.1192687 </w:t>
+      </w:r>
+      <w:r>
+        <w:br/>
+      </w:r>
+      <w:r>
+        <w:rPr>
+          <w:rStyle w:val="VerbatimChar"/>
+        </w:rPr>
+        <w:t xml:space="preserve">## Run 9 stress 0.1922241 </w:t>
+      </w:r>
+      <w:r>
+        <w:br/>
+      </w:r>
+      <w:r>
+        <w:rPr>
+          <w:rStyle w:val="VerbatimChar"/>
+        </w:rPr>
+        <w:t xml:space="preserve">## Run 10 stress 0.1886532 </w:t>
+      </w:r>
+      <w:r>
+        <w:br/>
+      </w:r>
+      <w:r>
+        <w:rPr>
+          <w:rStyle w:val="VerbatimChar"/>
+        </w:rPr>
+        <w:t xml:space="preserve">## Run 11 stress 0.1192686 </w:t>
+      </w:r>
+      <w:r>
+        <w:br/>
+      </w:r>
+      <w:r>
+        <w:rPr>
+          <w:rStyle w:val="VerbatimChar"/>
+        </w:rPr>
+        <w:t xml:space="preserve">## Run 12 stress 0.119268 </w:t>
+      </w:r>
+      <w:r>
+        <w:br/>
+      </w:r>
+      <w:r>
+        <w:rPr>
+          <w:rStyle w:val="VerbatimChar"/>
+        </w:rPr>
+        <w:t xml:space="preserve">## Run 13 stress 0.3191336 </w:t>
+      </w:r>
+      <w:r>
+        <w:br/>
+      </w:r>
+      <w:r>
+        <w:rPr>
+          <w:rStyle w:val="VerbatimChar"/>
+        </w:rPr>
+        <w:t xml:space="preserve">## Run 14 stress 0.2004326 </w:t>
+      </w:r>
+      <w:r>
+        <w:br/>
+      </w:r>
+      <w:r>
+        <w:rPr>
+          <w:rStyle w:val="VerbatimChar"/>
+        </w:rPr>
+        <w:t xml:space="preserve">## Run 15 stress 0.1183186 </w:t>
+      </w:r>
+      <w:r>
+        <w:br/>
+      </w:r>
+      <w:r>
+        <w:rPr>
+          <w:rStyle w:val="VerbatimChar"/>
+        </w:rPr>
+        <w:t xml:space="preserve">## ... Procrustes: rmse 2.248927e-05  max resid 7.478725e-05 </w:t>
       </w:r>
       <w:r>
         <w:br/>
@@ -5138,16 +5283,16 @@
         <w:rPr>
           <w:rStyle w:val="VerbatimChar"/>
         </w:rPr>
-        <w:t xml:space="preserve">## Run 4 stress 0.1192678 </w:t>
-      </w:r>
-      <w:r>
-        <w:br/>
-      </w:r>
-      <w:r>
-        <w:rPr>
-          <w:rStyle w:val="VerbatimChar"/>
-        </w:rPr>
-        <w:t xml:space="preserve">## ... Procrustes: rmse 6.656523e-05  max resid 0.0001835038 </w:t>
+        <w:t xml:space="preserve">## Run 16 stress 0.1183186 </w:t>
+      </w:r>
+      <w:r>
+        <w:br/>
+      </w:r>
+      <w:r>
+        <w:rPr>
+          <w:rStyle w:val="VerbatimChar"/>
+        </w:rPr>
+        <w:t xml:space="preserve">## ... Procrustes: rmse 1.96523e-05  max resid 6.171759e-05 </w:t>
       </w:r>
       <w:r>
         <w:br/>
@@ -5165,79 +5310,16 @@
         <w:rPr>
           <w:rStyle w:val="VerbatimChar"/>
         </w:rPr>
-        <w:t xml:space="preserve">## Run 5 stress 0.1183186 </w:t>
-      </w:r>
-      <w:r>
-        <w:br/>
-      </w:r>
-      <w:r>
-        <w:rPr>
-          <w:rStyle w:val="VerbatimChar"/>
-        </w:rPr>
-        <w:t xml:space="preserve">## ... New best solution</w:t>
-      </w:r>
-      <w:r>
-        <w:br/>
-      </w:r>
-      <w:r>
-        <w:rPr>
-          <w:rStyle w:val="VerbatimChar"/>
-        </w:rPr>
-        <w:t xml:space="preserve">## ... Procrustes: rmse 0.02026701  max resid 0.06494416 </w:t>
-      </w:r>
-      <w:r>
-        <w:br/>
-      </w:r>
-      <w:r>
-        <w:rPr>
-          <w:rStyle w:val="VerbatimChar"/>
-        </w:rPr>
-        <w:t xml:space="preserve">## Run 6 stress 0.1192679 </w:t>
-      </w:r>
-      <w:r>
-        <w:br/>
-      </w:r>
-      <w:r>
-        <w:rPr>
-          <w:rStyle w:val="VerbatimChar"/>
-        </w:rPr>
-        <w:t xml:space="preserve">## Run 7 stress 0.1886532 </w:t>
-      </w:r>
-      <w:r>
-        <w:br/>
-      </w:r>
-      <w:r>
-        <w:rPr>
-          <w:rStyle w:val="VerbatimChar"/>
-        </w:rPr>
-        <w:t xml:space="preserve">## Run 8 stress 0.1192678 </w:t>
-      </w:r>
-      <w:r>
-        <w:br/>
-      </w:r>
-      <w:r>
-        <w:rPr>
-          <w:rStyle w:val="VerbatimChar"/>
-        </w:rPr>
-        <w:t xml:space="preserve">## Run 9 stress 0.2035424 </w:t>
-      </w:r>
-      <w:r>
-        <w:br/>
-      </w:r>
-      <w:r>
-        <w:rPr>
-          <w:rStyle w:val="VerbatimChar"/>
-        </w:rPr>
-        <w:t xml:space="preserve">## Run 10 stress 0.1183186 </w:t>
-      </w:r>
-      <w:r>
-        <w:br/>
-      </w:r>
-      <w:r>
-        <w:rPr>
-          <w:rStyle w:val="VerbatimChar"/>
-        </w:rPr>
-        <w:t xml:space="preserve">## ... Procrustes: rmse 5.128546e-05  max resid 0.0001618125 </w:t>
+        <w:t xml:space="preserve">## Run 17 stress 0.1183186 </w:t>
+      </w:r>
+      <w:r>
+        <w:br/>
+      </w:r>
+      <w:r>
+        <w:rPr>
+          <w:rStyle w:val="VerbatimChar"/>
+        </w:rPr>
+        <w:t xml:space="preserve">## ... Procrustes: rmse 9.464543e-06  max resid 3.040604e-05 </w:t>
       </w:r>
       <w:r>
         <w:br/>
@@ -5255,61 +5337,16 @@
         <w:rPr>
           <w:rStyle w:val="VerbatimChar"/>
         </w:rPr>
-        <w:t xml:space="preserve">## Run 11 stress 0.1889696 </w:t>
-      </w:r>
-      <w:r>
-        <w:br/>
-      </w:r>
-      <w:r>
-        <w:rPr>
-          <w:rStyle w:val="VerbatimChar"/>
-        </w:rPr>
-        <w:t xml:space="preserve">## Run 12 stress 0.1192681 </w:t>
-      </w:r>
-      <w:r>
-        <w:br/>
-      </w:r>
-      <w:r>
-        <w:rPr>
-          <w:rStyle w:val="VerbatimChar"/>
-        </w:rPr>
-        <w:t xml:space="preserve">## Run 13 stress 0.1922246 </w:t>
-      </w:r>
-      <w:r>
-        <w:br/>
-      </w:r>
-      <w:r>
-        <w:rPr>
-          <w:rStyle w:val="VerbatimChar"/>
-        </w:rPr>
-        <w:t xml:space="preserve">## Run 14 stress 0.1192679 </w:t>
-      </w:r>
-      <w:r>
-        <w:br/>
-      </w:r>
-      <w:r>
-        <w:rPr>
-          <w:rStyle w:val="VerbatimChar"/>
-        </w:rPr>
-        <w:t xml:space="preserve">## Run 15 stress 0.1192678 </w:t>
-      </w:r>
-      <w:r>
-        <w:br/>
-      </w:r>
-      <w:r>
-        <w:rPr>
-          <w:rStyle w:val="VerbatimChar"/>
-        </w:rPr>
-        <w:t xml:space="preserve">## Run 16 stress 0.1183186 </w:t>
-      </w:r>
-      <w:r>
-        <w:br/>
-      </w:r>
-      <w:r>
-        <w:rPr>
-          <w:rStyle w:val="VerbatimChar"/>
-        </w:rPr>
-        <w:t xml:space="preserve">## ... Procrustes: rmse 4.195383e-05  max resid 0.0001190759 </w:t>
+        <w:t xml:space="preserve">## Run 18 stress 0.1183186 </w:t>
+      </w:r>
+      <w:r>
+        <w:br/>
+      </w:r>
+      <w:r>
+        <w:rPr>
+          <w:rStyle w:val="VerbatimChar"/>
+        </w:rPr>
+        <w:t xml:space="preserve">## ... Procrustes: rmse 1.978196e-05  max resid 6.323477e-05 </w:t>
       </w:r>
       <w:r>
         <w:br/>
@@ -5327,34 +5364,34 @@
         <w:rPr>
           <w:rStyle w:val="VerbatimChar"/>
         </w:rPr>
-        <w:t xml:space="preserve">## Run 17 stress 0.1192682 </w:t>
-      </w:r>
-      <w:r>
-        <w:br/>
-      </w:r>
-      <w:r>
-        <w:rPr>
-          <w:rStyle w:val="VerbatimChar"/>
-        </w:rPr>
-        <w:t xml:space="preserve">## Run 18 stress 0.1809579 </w:t>
-      </w:r>
-      <w:r>
-        <w:br/>
-      </w:r>
-      <w:r>
-        <w:rPr>
-          <w:rStyle w:val="VerbatimChar"/>
-        </w:rPr>
-        <w:t xml:space="preserve">## Run 19 stress 0.119268 </w:t>
-      </w:r>
-      <w:r>
-        <w:br/>
-      </w:r>
-      <w:r>
-        <w:rPr>
-          <w:rStyle w:val="VerbatimChar"/>
-        </w:rPr>
-        <w:t xml:space="preserve">## Run 20 stress 0.1886532 </w:t>
+        <w:t xml:space="preserve">## Run 19 stress 0.1183186 </w:t>
+      </w:r>
+      <w:r>
+        <w:br/>
+      </w:r>
+      <w:r>
+        <w:rPr>
+          <w:rStyle w:val="VerbatimChar"/>
+        </w:rPr>
+        <w:t xml:space="preserve">## ... Procrustes: rmse 6.07027e-06  max resid 2.010915e-05 </w:t>
+      </w:r>
+      <w:r>
+        <w:br/>
+      </w:r>
+      <w:r>
+        <w:rPr>
+          <w:rStyle w:val="VerbatimChar"/>
+        </w:rPr>
+        <w:t xml:space="preserve">## ... Similar to previous best</w:t>
+      </w:r>
+      <w:r>
+        <w:br/>
+      </w:r>
+      <w:r>
+        <w:rPr>
+          <w:rStyle w:val="VerbatimChar"/>
+        </w:rPr>
+        <w:t xml:space="preserve">## Run 20 stress 0.1192679 </w:t>
       </w:r>
       <w:r>
         <w:br/>
@@ -5750,13 +5787,36 @@
     </w:p>
     <w:p>
       <w:pPr>
-        <w:pStyle w:val="Heading3"/>
-      </w:pPr>
-      <w:bookmarkStart w:id="46" w:name="visualising"/>
-      <w:r>
-        <w:t xml:space="preserve">Visualising</w:t>
-      </w:r>
-      <w:bookmarkEnd w:id="46"/>
+        <w:pStyle w:val="Heading2"/>
+      </w:pPr>
+      <w:bookmarkStart w:id="47" w:name="visualise-your-nmds-results"/>
+      <w:r>
+        <w:t xml:space="preserve">3.2 Visualise your NMDS results</w:t>
+      </w:r>
+      <w:bookmarkEnd w:id="47"/>
+    </w:p>
+    <w:p>
+      <w:pPr>
+        <w:pStyle w:val="FirstParagraph"/>
+      </w:pPr>
+      <w:r>
+        <w:t xml:space="preserve">Again you can use the</w:t>
+      </w:r>
+      <w:r>
+        <w:t xml:space="preserve"> </w:t>
+      </w:r>
+      <w:r>
+        <w:rPr>
+          <w:rStyle w:val="VerbatimChar"/>
+        </w:rPr>
+        <w:t xml:space="preserve">ordi_plot()</w:t>
+      </w:r>
+      <w:r>
+        <w:t xml:space="preserve"> </w:t>
+      </w:r>
+      <w:r>
+        <w:t xml:space="preserve">function to visualise the results. I usually find it easier to plot the samples and species separately, and compare the two graphs.</w:t>
+      </w:r>
     </w:p>
     <w:p>
       <w:pPr>
@@ -5835,106 +5895,6 @@
                 <pic:pic>
                   <pic:nvPicPr>
                     <pic:cNvPr descr="practical_5_files/figure-docx/unnamed-chunk-17-1.png" id="0" name="Picture"/>
-                    <pic:cNvPicPr>
-                      <a:picLocks noChangeArrowheads="1" noChangeAspect="1"/>
-                    </pic:cNvPicPr>
-                  </pic:nvPicPr>
-                  <pic:blipFill>
-                    <a:blip r:embed="rId47"/>
-                    <a:stretch>
-                      <a:fillRect/>
-                    </a:stretch>
-                  </pic:blipFill>
-                  <pic:spPr bwMode="auto">
-                    <a:xfrm>
-                      <a:off x="0" y="0"/>
-                      <a:ext cx="4620126" cy="3696101"/>
-                    </a:xfrm>
-                    <a:prstGeom prst="rect">
-                      <a:avLst/>
-                    </a:prstGeom>
-                    <a:noFill/>
-                    <a:ln w="9525">
-                      <a:noFill/>
-                      <a:headEnd/>
-                      <a:tailEnd/>
-                    </a:ln>
-                  </pic:spPr>
-                </pic:pic>
-              </a:graphicData>
-            </a:graphic>
-          </wp:inline>
-        </w:drawing>
-      </w:r>
-    </w:p>
-    <w:p>
-      <w:pPr>
-        <w:pStyle w:val="SourceCode"/>
-      </w:pPr>
-      <w:r>
-        <w:rPr>
-          <w:rStyle w:val="KeywordTok"/>
-        </w:rPr>
-        <w:t xml:space="preserve">ordi_plot</w:t>
-      </w:r>
-      <w:r>
-        <w:rPr>
-          <w:rStyle w:val="NormalTok"/>
-        </w:rPr>
-        <w:t xml:space="preserve">(dune_nmds, </w:t>
-      </w:r>
-      <w:r>
-        <w:rPr>
-          <w:rStyle w:val="DataTypeTok"/>
-        </w:rPr>
-        <w:t xml:space="preserve">layers=</w:t>
-      </w:r>
-      <w:r>
-        <w:rPr>
-          <w:rStyle w:val="StringTok"/>
-        </w:rPr>
-        <w:t xml:space="preserve">"species"</w:t>
-      </w:r>
-      <w:r>
-        <w:rPr>
-          <w:rStyle w:val="NormalTok"/>
-        </w:rPr>
-        <w:t xml:space="preserve">, </w:t>
-      </w:r>
-      <w:r>
-        <w:rPr>
-          <w:rStyle w:val="DataTypeTok"/>
-        </w:rPr>
-        <w:t xml:space="preserve">geom=</w:t>
-      </w:r>
-      <w:r>
-        <w:rPr>
-          <w:rStyle w:val="StringTok"/>
-        </w:rPr>
-        <w:t xml:space="preserve">"text"</w:t>
-      </w:r>
-      <w:r>
-        <w:rPr>
-          <w:rStyle w:val="NormalTok"/>
-        </w:rPr>
-        <w:t xml:space="preserve">)</w:t>
-      </w:r>
-    </w:p>
-    <w:p>
-      <w:pPr>
-        <w:pStyle w:val="FirstParagraph"/>
-      </w:pPr>
-      <w:r>
-        <w:drawing>
-          <wp:inline>
-            <wp:extent cx="4620126" cy="3696101"/>
-            <wp:effectExtent b="0" l="0" r="0" t="0"/>
-            <wp:docPr descr="" title="" id="1" name="Picture"/>
-            <a:graphic>
-              <a:graphicData uri="http://schemas.openxmlformats.org/drawingml/2006/picture">
-                <pic:pic>
-                  <pic:nvPicPr>
-                    <pic:cNvPr descr="practical_5_files/figure-docx/unnamed-chunk-17-2.png" id="0" name="Picture"/>
                     <pic:cNvPicPr>
                       <a:picLocks noChangeArrowheads="1" noChangeAspect="1"/>
                     </pic:cNvPicPr>
@@ -5965,6 +5925,438 @@
             </a:graphic>
           </wp:inline>
         </w:drawing>
+      </w:r>
+    </w:p>
+    <w:p>
+      <w:pPr>
+        <w:pStyle w:val="SourceCode"/>
+      </w:pPr>
+      <w:r>
+        <w:rPr>
+          <w:rStyle w:val="KeywordTok"/>
+        </w:rPr>
+        <w:t xml:space="preserve">ordi_plot</w:t>
+      </w:r>
+      <w:r>
+        <w:rPr>
+          <w:rStyle w:val="NormalTok"/>
+        </w:rPr>
+        <w:t xml:space="preserve">(dune_nmds, </w:t>
+      </w:r>
+      <w:r>
+        <w:rPr>
+          <w:rStyle w:val="DataTypeTok"/>
+        </w:rPr>
+        <w:t xml:space="preserve">layers=</w:t>
+      </w:r>
+      <w:r>
+        <w:rPr>
+          <w:rStyle w:val="StringTok"/>
+        </w:rPr>
+        <w:t xml:space="preserve">"species"</w:t>
+      </w:r>
+      <w:r>
+        <w:rPr>
+          <w:rStyle w:val="NormalTok"/>
+        </w:rPr>
+        <w:t xml:space="preserve">, </w:t>
+      </w:r>
+      <w:r>
+        <w:rPr>
+          <w:rStyle w:val="DataTypeTok"/>
+        </w:rPr>
+        <w:t xml:space="preserve">geom=</w:t>
+      </w:r>
+      <w:r>
+        <w:rPr>
+          <w:rStyle w:val="StringTok"/>
+        </w:rPr>
+        <w:t xml:space="preserve">"text"</w:t>
+      </w:r>
+      <w:r>
+        <w:rPr>
+          <w:rStyle w:val="NormalTok"/>
+        </w:rPr>
+        <w:t xml:space="preserve">)</w:t>
+      </w:r>
+    </w:p>
+    <w:p>
+      <w:pPr>
+        <w:pStyle w:val="FirstParagraph"/>
+      </w:pPr>
+      <w:r>
+        <w:drawing>
+          <wp:inline>
+            <wp:extent cx="4620126" cy="3696101"/>
+            <wp:effectExtent b="0" l="0" r="0" t="0"/>
+            <wp:docPr descr="" title="" id="1" name="Picture"/>
+            <a:graphic>
+              <a:graphicData uri="http://schemas.openxmlformats.org/drawingml/2006/picture">
+                <pic:pic>
+                  <pic:nvPicPr>
+                    <pic:cNvPr descr="practical_5_files/figure-docx/unnamed-chunk-17-2.png" id="0" name="Picture"/>
+                    <pic:cNvPicPr>
+                      <a:picLocks noChangeArrowheads="1" noChangeAspect="1"/>
+                    </pic:cNvPicPr>
+                  </pic:nvPicPr>
+                  <pic:blipFill>
+                    <a:blip r:embed="rId49"/>
+                    <a:stretch>
+                      <a:fillRect/>
+                    </a:stretch>
+                  </pic:blipFill>
+                  <pic:spPr bwMode="auto">
+                    <a:xfrm>
+                      <a:off x="0" y="0"/>
+                      <a:ext cx="4620126" cy="3696101"/>
+                    </a:xfrm>
+                    <a:prstGeom prst="rect">
+                      <a:avLst/>
+                    </a:prstGeom>
+                    <a:noFill/>
+                    <a:ln w="9525">
+                      <a:noFill/>
+                      <a:headEnd/>
+                      <a:tailEnd/>
+                    </a:ln>
+                  </pic:spPr>
+                </pic:pic>
+              </a:graphicData>
+            </a:graphic>
+          </wp:inline>
+        </w:drawing>
+      </w:r>
+    </w:p>
+    <w:p>
+      <w:pPr>
+        <w:pStyle w:val="BodyText"/>
+      </w:pPr>
+      <w:r>
+        <w:t xml:space="preserve">If you wish to compare two graphs side-by-side, use the</w:t>
+      </w:r>
+      <w:r>
+        <w:t xml:space="preserve"> </w:t>
+      </w:r>
+      <w:r>
+        <w:rPr>
+          <w:rStyle w:val="VerbatimChar"/>
+        </w:rPr>
+        <w:t xml:space="preserve">multi_plot()</w:t>
+      </w:r>
+      <w:r>
+        <w:t xml:space="preserve"> </w:t>
+      </w:r>
+      <w:r>
+        <w:t xml:space="preserve">function from the</w:t>
+      </w:r>
+      <w:r>
+        <w:t xml:space="preserve"> </w:t>
+      </w:r>
+      <w:r>
+        <w:rPr>
+          <w:rStyle w:val="VerbatimChar"/>
+        </w:rPr>
+        <w:t xml:space="preserve">bio2020</w:t>
+      </w:r>
+      <w:r>
+        <w:t xml:space="preserve"> </w:t>
+      </w:r>
+      <w:r>
+        <w:t xml:space="preserve">package (type</w:t>
+      </w:r>
+      <w:r>
+        <w:t xml:space="preserve"> </w:t>
+      </w:r>
+      <w:r>
+        <w:rPr>
+          <w:rStyle w:val="VerbatimChar"/>
+        </w:rPr>
+        <w:t xml:space="preserve">?multi_plot</w:t>
+      </w:r>
+      <w:r>
+        <w:t xml:space="preserve"> </w:t>
+      </w:r>
+      <w:r>
+        <w:t xml:space="preserve">in the Console for help):</w:t>
+      </w:r>
+    </w:p>
+    <w:p>
+      <w:pPr>
+        <w:pStyle w:val="SourceCode"/>
+      </w:pPr>
+      <w:r>
+        <w:rPr>
+          <w:rStyle w:val="CommentTok"/>
+        </w:rPr>
+        <w:t xml:space="preserve"># Plot the NMDS sample (site) and attribute (species) scores but this</w:t>
+      </w:r>
+      <w:r>
+        <w:br/>
+      </w:r>
+      <w:r>
+        <w:rPr>
+          <w:rStyle w:val="CommentTok"/>
+        </w:rPr>
+        <w:t xml:space="preserve"># time store the plots</w:t>
+      </w:r>
+      <w:r>
+        <w:br/>
+      </w:r>
+      <w:r>
+        <w:rPr>
+          <w:rStyle w:val="NormalTok"/>
+        </w:rPr>
+        <w:t xml:space="preserve">dune_nmds_sites_plt &lt;-</w:t>
+      </w:r>
+      <w:r>
+        <w:rPr>
+          <w:rStyle w:val="StringTok"/>
+        </w:rPr>
+        <w:t xml:space="preserve"> </w:t>
+      </w:r>
+      <w:r>
+        <w:rPr>
+          <w:rStyle w:val="KeywordTok"/>
+        </w:rPr>
+        <w:t xml:space="preserve">ordi_plot</w:t>
+      </w:r>
+      <w:r>
+        <w:rPr>
+          <w:rStyle w:val="NormalTok"/>
+        </w:rPr>
+        <w:t xml:space="preserve">(dune_nmds, </w:t>
+      </w:r>
+      <w:r>
+        <w:rPr>
+          <w:rStyle w:val="DataTypeTok"/>
+        </w:rPr>
+        <w:t xml:space="preserve">layers=</w:t>
+      </w:r>
+      <w:r>
+        <w:rPr>
+          <w:rStyle w:val="StringTok"/>
+        </w:rPr>
+        <w:t xml:space="preserve">"sites"</w:t>
+      </w:r>
+      <w:r>
+        <w:rPr>
+          <w:rStyle w:val="NormalTok"/>
+        </w:rPr>
+        <w:t xml:space="preserve">, </w:t>
+      </w:r>
+      <w:r>
+        <w:rPr>
+          <w:rStyle w:val="DataTypeTok"/>
+        </w:rPr>
+        <w:t xml:space="preserve">geom=</w:t>
+      </w:r>
+      <w:r>
+        <w:rPr>
+          <w:rStyle w:val="StringTok"/>
+        </w:rPr>
+        <w:t xml:space="preserve">"text"</w:t>
+      </w:r>
+      <w:r>
+        <w:rPr>
+          <w:rStyle w:val="NormalTok"/>
+        </w:rPr>
+        <w:t xml:space="preserve">)</w:t>
+      </w:r>
+      <w:r>
+        <w:br/>
+      </w:r>
+      <w:r>
+        <w:rPr>
+          <w:rStyle w:val="NormalTok"/>
+        </w:rPr>
+        <w:t xml:space="preserve">dune_nmds_spp_plt   &lt;-</w:t>
+      </w:r>
+      <w:r>
+        <w:rPr>
+          <w:rStyle w:val="StringTok"/>
+        </w:rPr>
+        <w:t xml:space="preserve"> </w:t>
+      </w:r>
+      <w:r>
+        <w:rPr>
+          <w:rStyle w:val="KeywordTok"/>
+        </w:rPr>
+        <w:t xml:space="preserve">ordi_plot</w:t>
+      </w:r>
+      <w:r>
+        <w:rPr>
+          <w:rStyle w:val="NormalTok"/>
+        </w:rPr>
+        <w:t xml:space="preserve">(dune_nmds, </w:t>
+      </w:r>
+      <w:r>
+        <w:rPr>
+          <w:rStyle w:val="DataTypeTok"/>
+        </w:rPr>
+        <w:t xml:space="preserve">layers=</w:t>
+      </w:r>
+      <w:r>
+        <w:rPr>
+          <w:rStyle w:val="StringTok"/>
+        </w:rPr>
+        <w:t xml:space="preserve">"species"</w:t>
+      </w:r>
+      <w:r>
+        <w:rPr>
+          <w:rStyle w:val="NormalTok"/>
+        </w:rPr>
+        <w:t xml:space="preserve">, </w:t>
+      </w:r>
+      <w:r>
+        <w:rPr>
+          <w:rStyle w:val="DataTypeTok"/>
+        </w:rPr>
+        <w:t xml:space="preserve">geom=</w:t>
+      </w:r>
+      <w:r>
+        <w:rPr>
+          <w:rStyle w:val="StringTok"/>
+        </w:rPr>
+        <w:t xml:space="preserve">"text"</w:t>
+      </w:r>
+      <w:r>
+        <w:rPr>
+          <w:rStyle w:val="NormalTok"/>
+        </w:rPr>
+        <w:t xml:space="preserve">)</w:t>
+      </w:r>
+      <w:r>
+        <w:br/>
+      </w:r>
+      <w:r>
+        <w:br/>
+      </w:r>
+      <w:r>
+        <w:rPr>
+          <w:rStyle w:val="CommentTok"/>
+        </w:rPr>
+        <w:t xml:space="preserve"># Use multi_plot to display side by side</w:t>
+      </w:r>
+      <w:r>
+        <w:br/>
+      </w:r>
+      <w:r>
+        <w:rPr>
+          <w:rStyle w:val="KeywordTok"/>
+        </w:rPr>
+        <w:t xml:space="preserve">multi_plot</w:t>
+      </w:r>
+      <w:r>
+        <w:rPr>
+          <w:rStyle w:val="NormalTok"/>
+        </w:rPr>
+        <w:t xml:space="preserve">(dune_nmds_sites_plt, dune_nmds_spp_plt, </w:t>
+      </w:r>
+      <w:r>
+        <w:rPr>
+          <w:rStyle w:val="DataTypeTok"/>
+        </w:rPr>
+        <w:t xml:space="preserve">cols=</w:t>
+      </w:r>
+      <w:r>
+        <w:rPr>
+          <w:rStyle w:val="DecValTok"/>
+        </w:rPr>
+        <w:t xml:space="preserve">2</w:t>
+      </w:r>
+      <w:r>
+        <w:rPr>
+          <w:rStyle w:val="NormalTok"/>
+        </w:rPr>
+        <w:t xml:space="preserve">)</w:t>
+      </w:r>
+    </w:p>
+    <w:p>
+      <w:pPr>
+        <w:pStyle w:val="FirstParagraph"/>
+      </w:pPr>
+      <w:r>
+        <w:drawing>
+          <wp:inline>
+            <wp:extent cx="4620126" cy="3696101"/>
+            <wp:effectExtent b="0" l="0" r="0" t="0"/>
+            <wp:docPr descr="" title="" id="1" name="Picture"/>
+            <a:graphic>
+              <a:graphicData uri="http://schemas.openxmlformats.org/drawingml/2006/picture">
+                <pic:pic>
+                  <pic:nvPicPr>
+                    <pic:cNvPr descr="practical_5_files/figure-docx/unnamed-chunk-18-1.png" id="0" name="Picture"/>
+                    <pic:cNvPicPr>
+                      <a:picLocks noChangeArrowheads="1" noChangeAspect="1"/>
+                    </pic:cNvPicPr>
+                  </pic:nvPicPr>
+                  <pic:blipFill>
+                    <a:blip r:embed="rId50"/>
+                    <a:stretch>
+                      <a:fillRect/>
+                    </a:stretch>
+                  </pic:blipFill>
+                  <pic:spPr bwMode="auto">
+                    <a:xfrm>
+                      <a:off x="0" y="0"/>
+                      <a:ext cx="4620126" cy="3696101"/>
+                    </a:xfrm>
+                    <a:prstGeom prst="rect">
+                      <a:avLst/>
+                    </a:prstGeom>
+                    <a:noFill/>
+                    <a:ln w="9525">
+                      <a:noFill/>
+                      <a:headEnd/>
+                      <a:tailEnd/>
+                    </a:ln>
+                  </pic:spPr>
+                </pic:pic>
+              </a:graphicData>
+            </a:graphic>
+          </wp:inline>
+        </w:drawing>
+      </w:r>
+    </w:p>
+    <w:p>
+      <w:pPr>
+        <w:pStyle w:val="BodyText"/>
+      </w:pPr>
+      <w:r>
+        <w:t xml:space="preserve">Comparing between plots makes it easier to understand relationships. For example from these plots I can see that the species Elymrepe and Cirsarve are probably most common at site 1. Species Airaprae, Empenigr and Hyporadi are probably commonly found together. They are particularly characteristic of sites 17 and 19 which also have high NMDS2 scores.</w:t>
+      </w:r>
+    </w:p>
+    <w:p>
+      <w:pPr>
+        <w:pStyle w:val="Heading1"/>
+      </w:pPr>
+      <w:bookmarkStart w:id="51" w:name="summary"/>
+      <w:r>
+        <w:t xml:space="preserve">Summary</w:t>
+      </w:r>
+      <w:bookmarkEnd w:id="51"/>
+    </w:p>
+    <w:p>
+      <w:pPr>
+        <w:pStyle w:val="FirstParagraph"/>
+      </w:pPr>
+      <w:r>
+        <w:t xml:space="preserve">Unconstrained methods provide useful ways of summarising tables of data from many different biological disciplines. They are worth considering if you have roughly 10 or more columns of data. This is particularly common in genomics and ecological studies, where multiple genes or species may be recorded for each sample or site. Doing lots of separate analyses on each column individually would be too time-consuming. These ordination methods also help you to identify</w:t>
+      </w:r>
+      <w:r>
+        <w:t xml:space="preserve"> </w:t>
+      </w:r>
+      <w:r>
+        <w:rPr>
+          <w:b/>
+        </w:rPr>
+        <w:t xml:space="preserve">relationships</w:t>
+      </w:r>
+      <w:r>
+        <w:t xml:space="preserve"> </w:t>
+      </w:r>
+      <w:r>
+        <w:t xml:space="preserve">between variables, so that you can determine which samples (or sites) and which genes (or species) are most similar to each other.</w:t>
       </w:r>
     </w:p>
     <w:sectPr>

</xml_diff>